<commit_message>
Clase 07 - SQL Server
</commit_message>
<xml_diff>
--- a/Clase07/Clase 07 - Apunte.docx
+++ b/Clase07/Clase 07 - Apunte.docx
@@ -120,11 +120,1275 @@
     </w:p>
     <w:p>
       <w:pPr>
-        <w:ind w:left="1416" w:firstLine="708"/>
-        <w:rPr>
-          <w:noProof/>
-        </w:rPr>
-      </w:pPr>
+        <w:rPr>
+          <w:noProof/>
+        </w:rPr>
+      </w:pPr>
+      <w:r>
+        <w:rPr>
+          <w:noProof/>
+        </w:rPr>
+        <w:tab/>
+      </w:r>
+      <w:r>
+        <w:rPr>
+          <w:noProof/>
+        </w:rPr>
+        <w:tab/>
+      </w:r>
+      <w:r>
+        <w:rPr>
+          <w:noProof/>
+        </w:rPr>
+        <w:tab/>
+      </w:r>
+      <w:r>
+        <w:rPr>
+          <w:noProof/>
+        </w:rPr>
+        <w:tab/>
+        <w:t>Transacciones - Transactions</w:t>
+      </w:r>
+    </w:p>
+    <w:p>
+      <w:pPr>
+        <w:rPr>
+          <w:noProof/>
+        </w:rPr>
+      </w:pPr>
+    </w:p>
+    <w:p>
+      <w:pPr>
+        <w:rPr>
+          <w:noProof/>
+        </w:rPr>
+      </w:pPr>
+      <w:r>
+        <w:rPr>
+          <w:noProof/>
+        </w:rPr>
+        <w:drawing>
+          <wp:inline distT="0" distB="0" distL="0" distR="0" wp14:anchorId="0425BFCA" wp14:editId="6B70A06D">
+            <wp:extent cx="5400040" cy="1694180"/>
+            <wp:effectExtent l="0" t="0" r="0" b="1270"/>
+            <wp:docPr id="2" name="Imagen 2" descr="Interfaz de usuario gráfica, Texto, Correo electrónico&#10;&#10;Descripción generada automáticamente"/>
+            <wp:cNvGraphicFramePr>
+              <a:graphicFrameLocks xmlns:a="http://schemas.openxmlformats.org/drawingml/2006/main" noChangeAspect="1"/>
+            </wp:cNvGraphicFramePr>
+            <a:graphic xmlns:a="http://schemas.openxmlformats.org/drawingml/2006/main">
+              <a:graphicData uri="http://schemas.openxmlformats.org/drawingml/2006/picture">
+                <pic:pic xmlns:pic="http://schemas.openxmlformats.org/drawingml/2006/picture">
+                  <pic:nvPicPr>
+                    <pic:cNvPr id="2" name="Imagen 2" descr="Interfaz de usuario gráfica, Texto, Correo electrónico&#10;&#10;Descripción generada automáticamente"/>
+                    <pic:cNvPicPr/>
+                  </pic:nvPicPr>
+                  <pic:blipFill>
+                    <a:blip r:embed="rId7"/>
+                    <a:stretch>
+                      <a:fillRect/>
+                    </a:stretch>
+                  </pic:blipFill>
+                  <pic:spPr>
+                    <a:xfrm>
+                      <a:off x="0" y="0"/>
+                      <a:ext cx="5400040" cy="1694180"/>
+                    </a:xfrm>
+                    <a:prstGeom prst="rect">
+                      <a:avLst/>
+                    </a:prstGeom>
+                  </pic:spPr>
+                </pic:pic>
+              </a:graphicData>
+            </a:graphic>
+          </wp:inline>
+        </w:drawing>
+      </w:r>
+      <w:r>
+        <w:rPr>
+          <w:noProof/>
+        </w:rPr>
+        <w:drawing>
+          <wp:inline distT="0" distB="0" distL="0" distR="0" wp14:anchorId="612F9554" wp14:editId="798095D9">
+            <wp:extent cx="4734586" cy="3372321"/>
+            <wp:effectExtent l="0" t="0" r="8890" b="0"/>
+            <wp:docPr id="4" name="Imagen 4" descr="Interfaz de usuario gráfica, Texto, Aplicación&#10;&#10;Descripción generada automáticamente"/>
+            <wp:cNvGraphicFramePr>
+              <a:graphicFrameLocks xmlns:a="http://schemas.openxmlformats.org/drawingml/2006/main" noChangeAspect="1"/>
+            </wp:cNvGraphicFramePr>
+            <a:graphic xmlns:a="http://schemas.openxmlformats.org/drawingml/2006/main">
+              <a:graphicData uri="http://schemas.openxmlformats.org/drawingml/2006/picture">
+                <pic:pic xmlns:pic="http://schemas.openxmlformats.org/drawingml/2006/picture">
+                  <pic:nvPicPr>
+                    <pic:cNvPr id="4" name="Imagen 4" descr="Interfaz de usuario gráfica, Texto, Aplicación&#10;&#10;Descripción generada automáticamente"/>
+                    <pic:cNvPicPr/>
+                  </pic:nvPicPr>
+                  <pic:blipFill>
+                    <a:blip r:embed="rId8"/>
+                    <a:stretch>
+                      <a:fillRect/>
+                    </a:stretch>
+                  </pic:blipFill>
+                  <pic:spPr>
+                    <a:xfrm>
+                      <a:off x="0" y="0"/>
+                      <a:ext cx="4734586" cy="3372321"/>
+                    </a:xfrm>
+                    <a:prstGeom prst="rect">
+                      <a:avLst/>
+                    </a:prstGeom>
+                  </pic:spPr>
+                </pic:pic>
+              </a:graphicData>
+            </a:graphic>
+          </wp:inline>
+        </w:drawing>
+      </w:r>
+    </w:p>
+    <w:p>
+      <w:pPr>
+        <w:rPr>
+          <w:noProof/>
+        </w:rPr>
+      </w:pPr>
+      <w:r>
+        <w:rPr>
+          <w:noProof/>
+        </w:rPr>
+        <w:t xml:space="preserve">Implicitas-atómicas </w:t>
+      </w:r>
+    </w:p>
+    <w:p>
+      <w:pPr>
+        <w:rPr>
+          <w:noProof/>
+        </w:rPr>
+      </w:pPr>
+      <w:r>
+        <w:rPr>
+          <w:noProof/>
+        </w:rPr>
+        <w:lastRenderedPageBreak/>
+        <w:drawing>
+          <wp:inline distT="0" distB="0" distL="0" distR="0" wp14:anchorId="62A353B8" wp14:editId="2ECF9EEC">
+            <wp:extent cx="4334480" cy="2543530"/>
+            <wp:effectExtent l="0" t="0" r="9525" b="9525"/>
+            <wp:docPr id="5" name="Imagen 5" descr="Imagen de la pantalla de un celular de un mensaje en letras blancas&#10;&#10;Descripción generada automáticamente con confianza baja"/>
+            <wp:cNvGraphicFramePr>
+              <a:graphicFrameLocks xmlns:a="http://schemas.openxmlformats.org/drawingml/2006/main" noChangeAspect="1"/>
+            </wp:cNvGraphicFramePr>
+            <a:graphic xmlns:a="http://schemas.openxmlformats.org/drawingml/2006/main">
+              <a:graphicData uri="http://schemas.openxmlformats.org/drawingml/2006/picture">
+                <pic:pic xmlns:pic="http://schemas.openxmlformats.org/drawingml/2006/picture">
+                  <pic:nvPicPr>
+                    <pic:cNvPr id="5" name="Imagen 5" descr="Imagen de la pantalla de un celular de un mensaje en letras blancas&#10;&#10;Descripción generada automáticamente con confianza baja"/>
+                    <pic:cNvPicPr/>
+                  </pic:nvPicPr>
+                  <pic:blipFill>
+                    <a:blip r:embed="rId9"/>
+                    <a:stretch>
+                      <a:fillRect/>
+                    </a:stretch>
+                  </pic:blipFill>
+                  <pic:spPr>
+                    <a:xfrm>
+                      <a:off x="0" y="0"/>
+                      <a:ext cx="4334480" cy="2543530"/>
+                    </a:xfrm>
+                    <a:prstGeom prst="rect">
+                      <a:avLst/>
+                    </a:prstGeom>
+                  </pic:spPr>
+                </pic:pic>
+              </a:graphicData>
+            </a:graphic>
+          </wp:inline>
+        </w:drawing>
+      </w:r>
+    </w:p>
+    <w:p>
+      <w:pPr>
+        <w:rPr>
+          <w:noProof/>
+        </w:rPr>
+      </w:pPr>
+      <w:r>
+        <w:rPr>
+          <w:noProof/>
+        </w:rPr>
+        <w:t>Explícitas</w:t>
+      </w:r>
+    </w:p>
+    <w:p>
+      <w:pPr>
+        <w:rPr>
+          <w:noProof/>
+        </w:rPr>
+      </w:pPr>
+    </w:p>
+    <w:p>
+      <w:pPr>
+        <w:rPr>
+          <w:noProof/>
+        </w:rPr>
+      </w:pPr>
+      <w:r>
+        <w:rPr>
+          <w:noProof/>
+        </w:rPr>
+        <w:t>Commit - Rollback</w:t>
+      </w:r>
+    </w:p>
+    <w:p>
+      <w:pPr>
+        <w:rPr>
+          <w:noProof/>
+        </w:rPr>
+      </w:pPr>
+      <w:r>
+        <w:rPr>
+          <w:noProof/>
+        </w:rPr>
+        <w:drawing>
+          <wp:inline distT="0" distB="0" distL="0" distR="0" wp14:anchorId="5D1938CB" wp14:editId="2BA4A5D4">
+            <wp:extent cx="5372850" cy="1876687"/>
+            <wp:effectExtent l="0" t="0" r="0" b="9525"/>
+            <wp:docPr id="6" name="Imagen 6" descr="Una captura de pantalla de un celular&#10;&#10;Descripción generada automáticamente con confianza media"/>
+            <wp:cNvGraphicFramePr>
+              <a:graphicFrameLocks xmlns:a="http://schemas.openxmlformats.org/drawingml/2006/main" noChangeAspect="1"/>
+            </wp:cNvGraphicFramePr>
+            <a:graphic xmlns:a="http://schemas.openxmlformats.org/drawingml/2006/main">
+              <a:graphicData uri="http://schemas.openxmlformats.org/drawingml/2006/picture">
+                <pic:pic xmlns:pic="http://schemas.openxmlformats.org/drawingml/2006/picture">
+                  <pic:nvPicPr>
+                    <pic:cNvPr id="6" name="Imagen 6" descr="Una captura de pantalla de un celular&#10;&#10;Descripción generada automáticamente con confianza media"/>
+                    <pic:cNvPicPr/>
+                  </pic:nvPicPr>
+                  <pic:blipFill>
+                    <a:blip r:embed="rId10"/>
+                    <a:stretch>
+                      <a:fillRect/>
+                    </a:stretch>
+                  </pic:blipFill>
+                  <pic:spPr>
+                    <a:xfrm>
+                      <a:off x="0" y="0"/>
+                      <a:ext cx="5372850" cy="1876687"/>
+                    </a:xfrm>
+                    <a:prstGeom prst="rect">
+                      <a:avLst/>
+                    </a:prstGeom>
+                  </pic:spPr>
+                </pic:pic>
+              </a:graphicData>
+            </a:graphic>
+          </wp:inline>
+        </w:drawing>
+      </w:r>
+    </w:p>
+    <w:p>
+      <w:pPr>
+        <w:rPr>
+          <w:noProof/>
+        </w:rPr>
+      </w:pPr>
+      <w:r>
+        <w:rPr>
+          <w:noProof/>
+        </w:rPr>
+        <w:lastRenderedPageBreak/>
+        <w:drawing>
+          <wp:inline distT="0" distB="0" distL="0" distR="0" wp14:anchorId="309C0D78" wp14:editId="6DBD7CF9">
+            <wp:extent cx="4401164" cy="2610214"/>
+            <wp:effectExtent l="0" t="0" r="0" b="0"/>
+            <wp:docPr id="7" name="Imagen 7" descr="Imagen de la pantalla de un celular de un mensaje en letras blancas&#10;&#10;Descripción generada automáticamente con confianza baja"/>
+            <wp:cNvGraphicFramePr>
+              <a:graphicFrameLocks xmlns:a="http://schemas.openxmlformats.org/drawingml/2006/main" noChangeAspect="1"/>
+            </wp:cNvGraphicFramePr>
+            <a:graphic xmlns:a="http://schemas.openxmlformats.org/drawingml/2006/main">
+              <a:graphicData uri="http://schemas.openxmlformats.org/drawingml/2006/picture">
+                <pic:pic xmlns:pic="http://schemas.openxmlformats.org/drawingml/2006/picture">
+                  <pic:nvPicPr>
+                    <pic:cNvPr id="7" name="Imagen 7" descr="Imagen de la pantalla de un celular de un mensaje en letras blancas&#10;&#10;Descripción generada automáticamente con confianza baja"/>
+                    <pic:cNvPicPr/>
+                  </pic:nvPicPr>
+                  <pic:blipFill>
+                    <a:blip r:embed="rId11"/>
+                    <a:stretch>
+                      <a:fillRect/>
+                    </a:stretch>
+                  </pic:blipFill>
+                  <pic:spPr>
+                    <a:xfrm>
+                      <a:off x="0" y="0"/>
+                      <a:ext cx="4401164" cy="2610214"/>
+                    </a:xfrm>
+                    <a:prstGeom prst="rect">
+                      <a:avLst/>
+                    </a:prstGeom>
+                  </pic:spPr>
+                </pic:pic>
+              </a:graphicData>
+            </a:graphic>
+          </wp:inline>
+        </w:drawing>
+      </w:r>
+      <w:r>
+        <w:rPr>
+          <w:noProof/>
+        </w:rPr>
+        <w:drawing>
+          <wp:inline distT="0" distB="0" distL="0" distR="0" wp14:anchorId="268D997F" wp14:editId="21465B08">
+            <wp:extent cx="2800741" cy="3124636"/>
+            <wp:effectExtent l="0" t="0" r="0" b="0"/>
+            <wp:docPr id="8" name="Imagen 8" descr="Texto&#10;&#10;Descripción generada automáticamente"/>
+            <wp:cNvGraphicFramePr>
+              <a:graphicFrameLocks xmlns:a="http://schemas.openxmlformats.org/drawingml/2006/main" noChangeAspect="1"/>
+            </wp:cNvGraphicFramePr>
+            <a:graphic xmlns:a="http://schemas.openxmlformats.org/drawingml/2006/main">
+              <a:graphicData uri="http://schemas.openxmlformats.org/drawingml/2006/picture">
+                <pic:pic xmlns:pic="http://schemas.openxmlformats.org/drawingml/2006/picture">
+                  <pic:nvPicPr>
+                    <pic:cNvPr id="8" name="Imagen 8" descr="Texto&#10;&#10;Descripción generada automáticamente"/>
+                    <pic:cNvPicPr/>
+                  </pic:nvPicPr>
+                  <pic:blipFill>
+                    <a:blip r:embed="rId12"/>
+                    <a:stretch>
+                      <a:fillRect/>
+                    </a:stretch>
+                  </pic:blipFill>
+                  <pic:spPr>
+                    <a:xfrm>
+                      <a:off x="0" y="0"/>
+                      <a:ext cx="2800741" cy="3124636"/>
+                    </a:xfrm>
+                    <a:prstGeom prst="rect">
+                      <a:avLst/>
+                    </a:prstGeom>
+                  </pic:spPr>
+                </pic:pic>
+              </a:graphicData>
+            </a:graphic>
+          </wp:inline>
+        </w:drawing>
+      </w:r>
+    </w:p>
+    <w:p>
+      <w:pPr>
+        <w:rPr>
+          <w:noProof/>
+        </w:rPr>
+      </w:pPr>
+    </w:p>
+    <w:p>
+      <w:pPr>
+        <w:rPr>
+          <w:noProof/>
+        </w:rPr>
+      </w:pPr>
+      <w:r>
+        <w:rPr>
+          <w:noProof/>
+        </w:rPr>
+        <w:t>Punto restauracion – save transaction</w:t>
+      </w:r>
+    </w:p>
+    <w:p>
+      <w:pPr>
+        <w:rPr>
+          <w:noProof/>
+        </w:rPr>
+      </w:pPr>
+      <w:r>
+        <w:rPr>
+          <w:noProof/>
+        </w:rPr>
+        <w:drawing>
+          <wp:inline distT="0" distB="0" distL="0" distR="0" wp14:anchorId="4F8E3266" wp14:editId="1D305630">
+            <wp:extent cx="4839375" cy="1971950"/>
+            <wp:effectExtent l="0" t="0" r="0" b="9525"/>
+            <wp:docPr id="9" name="Imagen 9" descr="Texto&#10;&#10;Descripción generada automáticamente"/>
+            <wp:cNvGraphicFramePr>
+              <a:graphicFrameLocks xmlns:a="http://schemas.openxmlformats.org/drawingml/2006/main" noChangeAspect="1"/>
+            </wp:cNvGraphicFramePr>
+            <a:graphic xmlns:a="http://schemas.openxmlformats.org/drawingml/2006/main">
+              <a:graphicData uri="http://schemas.openxmlformats.org/drawingml/2006/picture">
+                <pic:pic xmlns:pic="http://schemas.openxmlformats.org/drawingml/2006/picture">
+                  <pic:nvPicPr>
+                    <pic:cNvPr id="9" name="Imagen 9" descr="Texto&#10;&#10;Descripción generada automáticamente"/>
+                    <pic:cNvPicPr/>
+                  </pic:nvPicPr>
+                  <pic:blipFill>
+                    <a:blip r:embed="rId13"/>
+                    <a:stretch>
+                      <a:fillRect/>
+                    </a:stretch>
+                  </pic:blipFill>
+                  <pic:spPr>
+                    <a:xfrm>
+                      <a:off x="0" y="0"/>
+                      <a:ext cx="4839375" cy="1971950"/>
+                    </a:xfrm>
+                    <a:prstGeom prst="rect">
+                      <a:avLst/>
+                    </a:prstGeom>
+                  </pic:spPr>
+                </pic:pic>
+              </a:graphicData>
+            </a:graphic>
+          </wp:inline>
+        </w:drawing>
+      </w:r>
+    </w:p>
+    <w:p>
+      <w:pPr>
+        <w:rPr>
+          <w:noProof/>
+        </w:rPr>
+      </w:pPr>
+    </w:p>
+    <w:p>
+      <w:pPr>
+        <w:rPr>
+          <w:noProof/>
+        </w:rPr>
+      </w:pPr>
+      <w:r>
+        <w:rPr>
+          <w:noProof/>
+        </w:rPr>
+        <w:lastRenderedPageBreak/>
+        <w:drawing>
+          <wp:inline distT="0" distB="0" distL="0" distR="0" wp14:anchorId="395C01AD" wp14:editId="0944B557">
+            <wp:extent cx="5400040" cy="2691130"/>
+            <wp:effectExtent l="0" t="0" r="0" b="0"/>
+            <wp:docPr id="10" name="Imagen 10" descr="Interfaz de usuario gráfica, Texto, Aplicación&#10;&#10;Descripción generada automáticamente"/>
+            <wp:cNvGraphicFramePr>
+              <a:graphicFrameLocks xmlns:a="http://schemas.openxmlformats.org/drawingml/2006/main" noChangeAspect="1"/>
+            </wp:cNvGraphicFramePr>
+            <a:graphic xmlns:a="http://schemas.openxmlformats.org/drawingml/2006/main">
+              <a:graphicData uri="http://schemas.openxmlformats.org/drawingml/2006/picture">
+                <pic:pic xmlns:pic="http://schemas.openxmlformats.org/drawingml/2006/picture">
+                  <pic:nvPicPr>
+                    <pic:cNvPr id="10" name="Imagen 10" descr="Interfaz de usuario gráfica, Texto, Aplicación&#10;&#10;Descripción generada automáticamente"/>
+                    <pic:cNvPicPr/>
+                  </pic:nvPicPr>
+                  <pic:blipFill>
+                    <a:blip r:embed="rId14"/>
+                    <a:stretch>
+                      <a:fillRect/>
+                    </a:stretch>
+                  </pic:blipFill>
+                  <pic:spPr>
+                    <a:xfrm>
+                      <a:off x="0" y="0"/>
+                      <a:ext cx="5400040" cy="2691130"/>
+                    </a:xfrm>
+                    <a:prstGeom prst="rect">
+                      <a:avLst/>
+                    </a:prstGeom>
+                  </pic:spPr>
+                </pic:pic>
+              </a:graphicData>
+            </a:graphic>
+          </wp:inline>
+        </w:drawing>
+      </w:r>
+    </w:p>
+    <w:p>
+      <w:pPr>
+        <w:rPr>
+          <w:noProof/>
+        </w:rPr>
+      </w:pPr>
+      <w:r>
+        <w:rPr>
+          <w:noProof/>
+        </w:rPr>
+        <w:drawing>
+          <wp:inline distT="0" distB="0" distL="0" distR="0" wp14:anchorId="19DA6AAD" wp14:editId="6B3B2039">
+            <wp:extent cx="5334744" cy="1991003"/>
+            <wp:effectExtent l="0" t="0" r="0" b="9525"/>
+            <wp:docPr id="11" name="Imagen 11" descr="Texto&#10;&#10;Descripción generada automáticamente"/>
+            <wp:cNvGraphicFramePr>
+              <a:graphicFrameLocks xmlns:a="http://schemas.openxmlformats.org/drawingml/2006/main" noChangeAspect="1"/>
+            </wp:cNvGraphicFramePr>
+            <a:graphic xmlns:a="http://schemas.openxmlformats.org/drawingml/2006/main">
+              <a:graphicData uri="http://schemas.openxmlformats.org/drawingml/2006/picture">
+                <pic:pic xmlns:pic="http://schemas.openxmlformats.org/drawingml/2006/picture">
+                  <pic:nvPicPr>
+                    <pic:cNvPr id="11" name="Imagen 11" descr="Texto&#10;&#10;Descripción generada automáticamente"/>
+                    <pic:cNvPicPr/>
+                  </pic:nvPicPr>
+                  <pic:blipFill>
+                    <a:blip r:embed="rId15"/>
+                    <a:stretch>
+                      <a:fillRect/>
+                    </a:stretch>
+                  </pic:blipFill>
+                  <pic:spPr>
+                    <a:xfrm>
+                      <a:off x="0" y="0"/>
+                      <a:ext cx="5334744" cy="1991003"/>
+                    </a:xfrm>
+                    <a:prstGeom prst="rect">
+                      <a:avLst/>
+                    </a:prstGeom>
+                  </pic:spPr>
+                </pic:pic>
+              </a:graphicData>
+            </a:graphic>
+          </wp:inline>
+        </w:drawing>
+      </w:r>
+    </w:p>
+    <w:p>
+      <w:pPr>
+        <w:rPr>
+          <w:noProof/>
+        </w:rPr>
+      </w:pPr>
+      <w:r>
+        <w:rPr>
+          <w:noProof/>
+        </w:rPr>
+        <w:drawing>
+          <wp:inline distT="0" distB="0" distL="0" distR="0" wp14:anchorId="32968F52" wp14:editId="00F29AC7">
+            <wp:extent cx="5400040" cy="3343275"/>
+            <wp:effectExtent l="0" t="0" r="0" b="9525"/>
+            <wp:docPr id="12" name="Imagen 12" descr="Interfaz de usuario gráfica, Texto, Aplicación, Correo electrónico&#10;&#10;Descripción generada automáticamente"/>
+            <wp:cNvGraphicFramePr>
+              <a:graphicFrameLocks xmlns:a="http://schemas.openxmlformats.org/drawingml/2006/main" noChangeAspect="1"/>
+            </wp:cNvGraphicFramePr>
+            <a:graphic xmlns:a="http://schemas.openxmlformats.org/drawingml/2006/main">
+              <a:graphicData uri="http://schemas.openxmlformats.org/drawingml/2006/picture">
+                <pic:pic xmlns:pic="http://schemas.openxmlformats.org/drawingml/2006/picture">
+                  <pic:nvPicPr>
+                    <pic:cNvPr id="12" name="Imagen 12" descr="Interfaz de usuario gráfica, Texto, Aplicación, Correo electrónico&#10;&#10;Descripción generada automáticamente"/>
+                    <pic:cNvPicPr/>
+                  </pic:nvPicPr>
+                  <pic:blipFill>
+                    <a:blip r:embed="rId16"/>
+                    <a:stretch>
+                      <a:fillRect/>
+                    </a:stretch>
+                  </pic:blipFill>
+                  <pic:spPr>
+                    <a:xfrm>
+                      <a:off x="0" y="0"/>
+                      <a:ext cx="5400040" cy="3343275"/>
+                    </a:xfrm>
+                    <a:prstGeom prst="rect">
+                      <a:avLst/>
+                    </a:prstGeom>
+                  </pic:spPr>
+                </pic:pic>
+              </a:graphicData>
+            </a:graphic>
+          </wp:inline>
+        </w:drawing>
+      </w:r>
+    </w:p>
+    <w:p>
+      <w:pPr>
+        <w:rPr>
+          <w:noProof/>
+        </w:rPr>
+      </w:pPr>
+    </w:p>
+    <w:p>
+      <w:pPr>
+        <w:rPr>
+          <w:noProof/>
+        </w:rPr>
+      </w:pPr>
+    </w:p>
+    <w:p>
+      <w:pPr>
+        <w:rPr>
+          <w:noProof/>
+        </w:rPr>
+      </w:pPr>
+      <w:r>
+        <w:rPr>
+          <w:noProof/>
+        </w:rPr>
+        <w:lastRenderedPageBreak/>
+        <w:t>Error foreing key</w:t>
+      </w:r>
+    </w:p>
+    <w:p>
+      <w:pPr>
+        <w:rPr>
+          <w:noProof/>
+        </w:rPr>
+      </w:pPr>
+      <w:r>
+        <w:rPr>
+          <w:noProof/>
+        </w:rPr>
+        <w:drawing>
+          <wp:inline distT="0" distB="0" distL="0" distR="0" wp14:anchorId="36F8AB9F" wp14:editId="65E5E6F5">
+            <wp:extent cx="5400040" cy="441960"/>
+            <wp:effectExtent l="0" t="0" r="0" b="0"/>
+            <wp:docPr id="13" name="Imagen 13"/>
+            <wp:cNvGraphicFramePr>
+              <a:graphicFrameLocks xmlns:a="http://schemas.openxmlformats.org/drawingml/2006/main" noChangeAspect="1"/>
+            </wp:cNvGraphicFramePr>
+            <a:graphic xmlns:a="http://schemas.openxmlformats.org/drawingml/2006/main">
+              <a:graphicData uri="http://schemas.openxmlformats.org/drawingml/2006/picture">
+                <pic:pic xmlns:pic="http://schemas.openxmlformats.org/drawingml/2006/picture">
+                  <pic:nvPicPr>
+                    <pic:cNvPr id="1" name=""/>
+                    <pic:cNvPicPr/>
+                  </pic:nvPicPr>
+                  <pic:blipFill>
+                    <a:blip r:embed="rId17"/>
+                    <a:stretch>
+                      <a:fillRect/>
+                    </a:stretch>
+                  </pic:blipFill>
+                  <pic:spPr>
+                    <a:xfrm>
+                      <a:off x="0" y="0"/>
+                      <a:ext cx="5400040" cy="441960"/>
+                    </a:xfrm>
+                    <a:prstGeom prst="rect">
+                      <a:avLst/>
+                    </a:prstGeom>
+                  </pic:spPr>
+                </pic:pic>
+              </a:graphicData>
+            </a:graphic>
+          </wp:inline>
+        </w:drawing>
+      </w:r>
+    </w:p>
+    <w:p>
+      <w:pPr>
+        <w:rPr>
+          <w:noProof/>
+        </w:rPr>
+      </w:pPr>
+    </w:p>
+    <w:p>
+      <w:pPr>
+        <w:rPr>
+          <w:noProof/>
+        </w:rPr>
+      </w:pPr>
+      <w:r>
+        <w:rPr>
+          <w:noProof/>
+        </w:rPr>
+        <w:t>Solución</w:t>
+      </w:r>
+    </w:p>
+    <w:p>
+      <w:pPr>
+        <w:rPr>
+          <w:noProof/>
+        </w:rPr>
+      </w:pPr>
+      <w:r>
+        <w:rPr>
+          <w:noProof/>
+        </w:rPr>
+        <w:drawing>
+          <wp:inline distT="0" distB="0" distL="0" distR="0" wp14:anchorId="0C7BE158" wp14:editId="0780A9D0">
+            <wp:extent cx="3686689" cy="428685"/>
+            <wp:effectExtent l="0" t="0" r="0" b="9525"/>
+            <wp:docPr id="14" name="Imagen 14"/>
+            <wp:cNvGraphicFramePr>
+              <a:graphicFrameLocks xmlns:a="http://schemas.openxmlformats.org/drawingml/2006/main" noChangeAspect="1"/>
+            </wp:cNvGraphicFramePr>
+            <a:graphic xmlns:a="http://schemas.openxmlformats.org/drawingml/2006/main">
+              <a:graphicData uri="http://schemas.openxmlformats.org/drawingml/2006/picture">
+                <pic:pic xmlns:pic="http://schemas.openxmlformats.org/drawingml/2006/picture">
+                  <pic:nvPicPr>
+                    <pic:cNvPr id="1" name=""/>
+                    <pic:cNvPicPr/>
+                  </pic:nvPicPr>
+                  <pic:blipFill>
+                    <a:blip r:embed="rId18"/>
+                    <a:stretch>
+                      <a:fillRect/>
+                    </a:stretch>
+                  </pic:blipFill>
+                  <pic:spPr>
+                    <a:xfrm>
+                      <a:off x="0" y="0"/>
+                      <a:ext cx="3686689" cy="428685"/>
+                    </a:xfrm>
+                    <a:prstGeom prst="rect">
+                      <a:avLst/>
+                    </a:prstGeom>
+                  </pic:spPr>
+                </pic:pic>
+              </a:graphicData>
+            </a:graphic>
+          </wp:inline>
+        </w:drawing>
+      </w:r>
+    </w:p>
+    <w:p>
+      <w:pPr>
+        <w:rPr>
+          <w:noProof/>
+        </w:rPr>
+      </w:pPr>
+    </w:p>
+    <w:p>
+      <w:pPr>
+        <w:rPr>
+          <w:noProof/>
+        </w:rPr>
+      </w:pPr>
+    </w:p>
+    <w:p>
+      <w:pPr>
+        <w:rPr>
+          <w:noProof/>
+        </w:rPr>
+      </w:pPr>
+    </w:p>
+    <w:p>
+      <w:pPr>
+        <w:pBdr>
+          <w:bottom w:val="single" w:sz="6" w:space="1" w:color="auto"/>
+        </w:pBdr>
+        <w:rPr>
+          <w:noProof/>
+        </w:rPr>
+      </w:pPr>
+    </w:p>
+    <w:p>
+      <w:pPr>
+        <w:rPr>
+          <w:noProof/>
+        </w:rPr>
+      </w:pPr>
+    </w:p>
+    <w:p>
+      <w:pPr>
+        <w:rPr>
+          <w:noProof/>
+        </w:rPr>
+      </w:pPr>
+      <w:r>
+        <w:rPr>
+          <w:noProof/>
+        </w:rPr>
+        <w:tab/>
+      </w:r>
+      <w:r>
+        <w:rPr>
+          <w:noProof/>
+        </w:rPr>
+        <w:tab/>
+      </w:r>
+      <w:r>
+        <w:rPr>
+          <w:noProof/>
+        </w:rPr>
+        <w:tab/>
+        <w:t>Bloque try – catch – Errores – Captura de errores</w:t>
+      </w:r>
+    </w:p>
+    <w:p>
+      <w:pPr>
+        <w:rPr>
+          <w:noProof/>
+        </w:rPr>
+      </w:pPr>
+      <w:r>
+        <w:rPr>
+          <w:noProof/>
+        </w:rPr>
+        <w:lastRenderedPageBreak/>
+        <w:drawing>
+          <wp:inline distT="0" distB="0" distL="0" distR="0" wp14:anchorId="4EA455BD" wp14:editId="117A0FE6">
+            <wp:extent cx="3829584" cy="3143689"/>
+            <wp:effectExtent l="0" t="0" r="0" b="0"/>
+            <wp:docPr id="16" name="Imagen 16" descr="Texto&#10;&#10;Descripción generada automáticamente"/>
+            <wp:cNvGraphicFramePr>
+              <a:graphicFrameLocks xmlns:a="http://schemas.openxmlformats.org/drawingml/2006/main" noChangeAspect="1"/>
+            </wp:cNvGraphicFramePr>
+            <a:graphic xmlns:a="http://schemas.openxmlformats.org/drawingml/2006/main">
+              <a:graphicData uri="http://schemas.openxmlformats.org/drawingml/2006/picture">
+                <pic:pic xmlns:pic="http://schemas.openxmlformats.org/drawingml/2006/picture">
+                  <pic:nvPicPr>
+                    <pic:cNvPr id="16" name="Imagen 16" descr="Texto&#10;&#10;Descripción generada automáticamente"/>
+                    <pic:cNvPicPr/>
+                  </pic:nvPicPr>
+                  <pic:blipFill>
+                    <a:blip r:embed="rId19"/>
+                    <a:stretch>
+                      <a:fillRect/>
+                    </a:stretch>
+                  </pic:blipFill>
+                  <pic:spPr>
+                    <a:xfrm>
+                      <a:off x="0" y="0"/>
+                      <a:ext cx="3829584" cy="3143689"/>
+                    </a:xfrm>
+                    <a:prstGeom prst="rect">
+                      <a:avLst/>
+                    </a:prstGeom>
+                  </pic:spPr>
+                </pic:pic>
+              </a:graphicData>
+            </a:graphic>
+          </wp:inline>
+        </w:drawing>
+      </w:r>
+      <w:r>
+        <w:rPr>
+          <w:noProof/>
+        </w:rPr>
+        <w:drawing>
+          <wp:inline distT="0" distB="0" distL="0" distR="0" wp14:anchorId="244DFB75" wp14:editId="5EB47B63">
+            <wp:extent cx="2572109" cy="2762636"/>
+            <wp:effectExtent l="0" t="0" r="0" b="0"/>
+            <wp:docPr id="17" name="Imagen 17" descr="Interfaz de usuario gráfica, Texto, Aplicación&#10;&#10;Descripción generada automáticamente"/>
+            <wp:cNvGraphicFramePr>
+              <a:graphicFrameLocks xmlns:a="http://schemas.openxmlformats.org/drawingml/2006/main" noChangeAspect="1"/>
+            </wp:cNvGraphicFramePr>
+            <a:graphic xmlns:a="http://schemas.openxmlformats.org/drawingml/2006/main">
+              <a:graphicData uri="http://schemas.openxmlformats.org/drawingml/2006/picture">
+                <pic:pic xmlns:pic="http://schemas.openxmlformats.org/drawingml/2006/picture">
+                  <pic:nvPicPr>
+                    <pic:cNvPr id="17" name="Imagen 17" descr="Interfaz de usuario gráfica, Texto, Aplicación&#10;&#10;Descripción generada automáticamente"/>
+                    <pic:cNvPicPr/>
+                  </pic:nvPicPr>
+                  <pic:blipFill>
+                    <a:blip r:embed="rId20"/>
+                    <a:stretch>
+                      <a:fillRect/>
+                    </a:stretch>
+                  </pic:blipFill>
+                  <pic:spPr>
+                    <a:xfrm>
+                      <a:off x="0" y="0"/>
+                      <a:ext cx="2572109" cy="2762636"/>
+                    </a:xfrm>
+                    <a:prstGeom prst="rect">
+                      <a:avLst/>
+                    </a:prstGeom>
+                  </pic:spPr>
+                </pic:pic>
+              </a:graphicData>
+            </a:graphic>
+          </wp:inline>
+        </w:drawing>
+      </w:r>
+    </w:p>
+    <w:p>
+      <w:pPr>
+        <w:rPr>
+          <w:noProof/>
+        </w:rPr>
+      </w:pPr>
+      <w:r>
+        <w:rPr>
+          <w:noProof/>
+        </w:rPr>
+        <w:drawing>
+          <wp:inline distT="0" distB="0" distL="0" distR="0" wp14:anchorId="6C395148" wp14:editId="6DF03808">
+            <wp:extent cx="3448531" cy="1752845"/>
+            <wp:effectExtent l="0" t="0" r="0" b="0"/>
+            <wp:docPr id="18" name="Imagen 18" descr="Interfaz de usuario gráfica, Texto&#10;&#10;Descripción generada automáticamente"/>
+            <wp:cNvGraphicFramePr>
+              <a:graphicFrameLocks xmlns:a="http://schemas.openxmlformats.org/drawingml/2006/main" noChangeAspect="1"/>
+            </wp:cNvGraphicFramePr>
+            <a:graphic xmlns:a="http://schemas.openxmlformats.org/drawingml/2006/main">
+              <a:graphicData uri="http://schemas.openxmlformats.org/drawingml/2006/picture">
+                <pic:pic xmlns:pic="http://schemas.openxmlformats.org/drawingml/2006/picture">
+                  <pic:nvPicPr>
+                    <pic:cNvPr id="18" name="Imagen 18" descr="Interfaz de usuario gráfica, Texto&#10;&#10;Descripción generada automáticamente"/>
+                    <pic:cNvPicPr/>
+                  </pic:nvPicPr>
+                  <pic:blipFill>
+                    <a:blip r:embed="rId21"/>
+                    <a:stretch>
+                      <a:fillRect/>
+                    </a:stretch>
+                  </pic:blipFill>
+                  <pic:spPr>
+                    <a:xfrm>
+                      <a:off x="0" y="0"/>
+                      <a:ext cx="3448531" cy="1752845"/>
+                    </a:xfrm>
+                    <a:prstGeom prst="rect">
+                      <a:avLst/>
+                    </a:prstGeom>
+                  </pic:spPr>
+                </pic:pic>
+              </a:graphicData>
+            </a:graphic>
+          </wp:inline>
+        </w:drawing>
+      </w:r>
+    </w:p>
+    <w:p>
+      <w:pPr>
+        <w:rPr>
+          <w:noProof/>
+        </w:rPr>
+      </w:pPr>
+      <w:r>
+        <w:rPr>
+          <w:noProof/>
+        </w:rPr>
+        <w:lastRenderedPageBreak/>
+        <w:drawing>
+          <wp:inline distT="0" distB="0" distL="0" distR="0" wp14:anchorId="2CF8E166" wp14:editId="1E13FD74">
+            <wp:extent cx="5400040" cy="2340610"/>
+            <wp:effectExtent l="0" t="0" r="0" b="2540"/>
+            <wp:docPr id="19" name="Imagen 19" descr="Interfaz de usuario gráfica, Texto, Aplicación&#10;&#10;Descripción generada automáticamente"/>
+            <wp:cNvGraphicFramePr>
+              <a:graphicFrameLocks xmlns:a="http://schemas.openxmlformats.org/drawingml/2006/main" noChangeAspect="1"/>
+            </wp:cNvGraphicFramePr>
+            <a:graphic xmlns:a="http://schemas.openxmlformats.org/drawingml/2006/main">
+              <a:graphicData uri="http://schemas.openxmlformats.org/drawingml/2006/picture">
+                <pic:pic xmlns:pic="http://schemas.openxmlformats.org/drawingml/2006/picture">
+                  <pic:nvPicPr>
+                    <pic:cNvPr id="19" name="Imagen 19" descr="Interfaz de usuario gráfica, Texto, Aplicación&#10;&#10;Descripción generada automáticamente"/>
+                    <pic:cNvPicPr/>
+                  </pic:nvPicPr>
+                  <pic:blipFill>
+                    <a:blip r:embed="rId22"/>
+                    <a:stretch>
+                      <a:fillRect/>
+                    </a:stretch>
+                  </pic:blipFill>
+                  <pic:spPr>
+                    <a:xfrm>
+                      <a:off x="0" y="0"/>
+                      <a:ext cx="5400040" cy="2340610"/>
+                    </a:xfrm>
+                    <a:prstGeom prst="rect">
+                      <a:avLst/>
+                    </a:prstGeom>
+                  </pic:spPr>
+                </pic:pic>
+              </a:graphicData>
+            </a:graphic>
+          </wp:inline>
+        </w:drawing>
+      </w:r>
+      <w:r>
+        <w:rPr>
+          <w:noProof/>
+        </w:rPr>
+        <w:drawing>
+          <wp:inline distT="0" distB="0" distL="0" distR="0" wp14:anchorId="34C00014" wp14:editId="73E72C05">
+            <wp:extent cx="5400040" cy="3486785"/>
+            <wp:effectExtent l="0" t="0" r="0" b="0"/>
+            <wp:docPr id="21" name="Imagen 21" descr="Interfaz de usuario gráfica, Texto, Aplicación&#10;&#10;Descripción generada automáticamente"/>
+            <wp:cNvGraphicFramePr>
+              <a:graphicFrameLocks xmlns:a="http://schemas.openxmlformats.org/drawingml/2006/main" noChangeAspect="1"/>
+            </wp:cNvGraphicFramePr>
+            <a:graphic xmlns:a="http://schemas.openxmlformats.org/drawingml/2006/main">
+              <a:graphicData uri="http://schemas.openxmlformats.org/drawingml/2006/picture">
+                <pic:pic xmlns:pic="http://schemas.openxmlformats.org/drawingml/2006/picture">
+                  <pic:nvPicPr>
+                    <pic:cNvPr id="21" name="Imagen 21" descr="Interfaz de usuario gráfica, Texto, Aplicación&#10;&#10;Descripción generada automáticamente"/>
+                    <pic:cNvPicPr/>
+                  </pic:nvPicPr>
+                  <pic:blipFill>
+                    <a:blip r:embed="rId23"/>
+                    <a:stretch>
+                      <a:fillRect/>
+                    </a:stretch>
+                  </pic:blipFill>
+                  <pic:spPr>
+                    <a:xfrm>
+                      <a:off x="0" y="0"/>
+                      <a:ext cx="5400040" cy="3486785"/>
+                    </a:xfrm>
+                    <a:prstGeom prst="rect">
+                      <a:avLst/>
+                    </a:prstGeom>
+                  </pic:spPr>
+                </pic:pic>
+              </a:graphicData>
+            </a:graphic>
+          </wp:inline>
+        </w:drawing>
+      </w:r>
+    </w:p>
+    <w:p>
+      <w:pPr>
+        <w:rPr>
+          <w:noProof/>
+        </w:rPr>
+      </w:pPr>
+      <w:r>
+        <w:rPr>
+          <w:noProof/>
+        </w:rPr>
+        <w:drawing>
+          <wp:inline distT="0" distB="0" distL="0" distR="0" wp14:anchorId="118F9F5E" wp14:editId="7FEA9B21">
+            <wp:extent cx="5400040" cy="1816735"/>
+            <wp:effectExtent l="0" t="0" r="0" b="0"/>
+            <wp:docPr id="15" name="Imagen 15" descr="Interfaz de usuario gráfica, Aplicación&#10;&#10;Descripción generada automáticamente"/>
+            <wp:cNvGraphicFramePr>
+              <a:graphicFrameLocks xmlns:a="http://schemas.openxmlformats.org/drawingml/2006/main" noChangeAspect="1"/>
+            </wp:cNvGraphicFramePr>
+            <a:graphic xmlns:a="http://schemas.openxmlformats.org/drawingml/2006/main">
+              <a:graphicData uri="http://schemas.openxmlformats.org/drawingml/2006/picture">
+                <pic:pic xmlns:pic="http://schemas.openxmlformats.org/drawingml/2006/picture">
+                  <pic:nvPicPr>
+                    <pic:cNvPr id="15" name="Imagen 15" descr="Interfaz de usuario gráfica, Aplicación&#10;&#10;Descripción generada automáticamente"/>
+                    <pic:cNvPicPr/>
+                  </pic:nvPicPr>
+                  <pic:blipFill>
+                    <a:blip r:embed="rId24"/>
+                    <a:stretch>
+                      <a:fillRect/>
+                    </a:stretch>
+                  </pic:blipFill>
+                  <pic:spPr>
+                    <a:xfrm>
+                      <a:off x="0" y="0"/>
+                      <a:ext cx="5400040" cy="1816735"/>
+                    </a:xfrm>
+                    <a:prstGeom prst="rect">
+                      <a:avLst/>
+                    </a:prstGeom>
+                  </pic:spPr>
+                </pic:pic>
+              </a:graphicData>
+            </a:graphic>
+          </wp:inline>
+        </w:drawing>
+      </w:r>
+    </w:p>
+    <w:p>
+      <w:pPr>
+        <w:pBdr>
+          <w:top w:val="single" w:sz="6" w:space="1" w:color="auto"/>
+          <w:bottom w:val="single" w:sz="6" w:space="1" w:color="auto"/>
+        </w:pBdr>
+        <w:rPr>
+          <w:noProof/>
+        </w:rPr>
+      </w:pPr>
+    </w:p>
+    <w:p>
+      <w:pPr>
+        <w:rPr>
+          <w:noProof/>
+        </w:rPr>
+      </w:pPr>
+      <w:r>
+        <w:rPr>
+          <w:noProof/>
+        </w:rPr>
+        <w:tab/>
+      </w:r>
+      <w:r>
+        <w:rPr>
+          <w:noProof/>
+        </w:rPr>
+        <w:tab/>
+      </w:r>
+      <w:r>
+        <w:rPr>
+          <w:noProof/>
+        </w:rPr>
+        <w:tab/>
+      </w:r>
+      <w:r>
+        <w:rPr>
+          <w:noProof/>
+        </w:rPr>
+        <w:tab/>
+      </w:r>
+      <w:r>
+        <w:rPr>
+          <w:noProof/>
+        </w:rPr>
+        <w:tab/>
+      </w:r>
+    </w:p>
+    <w:p>
+      <w:pPr>
+        <w:rPr>
+          <w:noProof/>
+        </w:rPr>
+      </w:pPr>
+    </w:p>
+    <w:p>
+      <w:pPr>
+        <w:ind w:left="2832" w:firstLine="708"/>
+        <w:rPr>
+          <w:noProof/>
+        </w:rPr>
+      </w:pPr>
+      <w:r>
+        <w:rPr>
+          <w:noProof/>
+        </w:rPr>
+        <w:lastRenderedPageBreak/>
+        <w:t>Cursores</w:t>
+      </w:r>
+    </w:p>
+    <w:p>
+      <w:pPr>
+        <w:ind w:left="2124" w:firstLine="708"/>
+        <w:rPr>
+          <w:noProof/>
+        </w:rPr>
+      </w:pPr>
+      <w:r>
+        <w:rPr>
+          <w:noProof/>
+        </w:rPr>
+        <w:t xml:space="preserve"> -no son performantes-</w:t>
+      </w:r>
+    </w:p>
+    <w:p>
+      <w:pPr>
+        <w:rPr>
+          <w:noProof/>
+        </w:rPr>
+      </w:pPr>
+      <w:r>
+        <w:rPr>
+          <w:noProof/>
+        </w:rPr>
+        <w:drawing>
+          <wp:inline distT="0" distB="0" distL="0" distR="0" wp14:anchorId="442F7053" wp14:editId="6AF4EAA1">
+            <wp:extent cx="4753638" cy="4753638"/>
+            <wp:effectExtent l="0" t="0" r="8890" b="8890"/>
+            <wp:docPr id="26" name="Imagen 26" descr="Interfaz de usuario gráfica, Texto, Aplicación&#10;&#10;Descripción generada automáticamente"/>
+            <wp:cNvGraphicFramePr>
+              <a:graphicFrameLocks xmlns:a="http://schemas.openxmlformats.org/drawingml/2006/main" noChangeAspect="1"/>
+            </wp:cNvGraphicFramePr>
+            <a:graphic xmlns:a="http://schemas.openxmlformats.org/drawingml/2006/main">
+              <a:graphicData uri="http://schemas.openxmlformats.org/drawingml/2006/picture">
+                <pic:pic xmlns:pic="http://schemas.openxmlformats.org/drawingml/2006/picture">
+                  <pic:nvPicPr>
+                    <pic:cNvPr id="26" name="Imagen 26" descr="Interfaz de usuario gráfica, Texto, Aplicación&#10;&#10;Descripción generada automáticamente"/>
+                    <pic:cNvPicPr/>
+                  </pic:nvPicPr>
+                  <pic:blipFill>
+                    <a:blip r:embed="rId25"/>
+                    <a:stretch>
+                      <a:fillRect/>
+                    </a:stretch>
+                  </pic:blipFill>
+                  <pic:spPr>
+                    <a:xfrm>
+                      <a:off x="0" y="0"/>
+                      <a:ext cx="4753638" cy="4753638"/>
+                    </a:xfrm>
+                    <a:prstGeom prst="rect">
+                      <a:avLst/>
+                    </a:prstGeom>
+                  </pic:spPr>
+                </pic:pic>
+              </a:graphicData>
+            </a:graphic>
+          </wp:inline>
+        </w:drawing>
+      </w:r>
+    </w:p>
+    <w:p>
+      <w:pPr>
+        <w:rPr>
+          <w:noProof/>
+        </w:rPr>
+      </w:pPr>
+      <w:r>
+        <w:rPr>
+          <w:noProof/>
+        </w:rPr>
+        <w:drawing>
+          <wp:inline distT="0" distB="0" distL="0" distR="0" wp14:anchorId="13B6FABC" wp14:editId="0DBE22D5">
+            <wp:extent cx="2381582" cy="752580"/>
+            <wp:effectExtent l="0" t="0" r="0" b="9525"/>
+            <wp:docPr id="23" name="Imagen 23" descr="Texto&#10;&#10;Descripción generada automáticamente"/>
+            <wp:cNvGraphicFramePr>
+              <a:graphicFrameLocks xmlns:a="http://schemas.openxmlformats.org/drawingml/2006/main" noChangeAspect="1"/>
+            </wp:cNvGraphicFramePr>
+            <a:graphic xmlns:a="http://schemas.openxmlformats.org/drawingml/2006/main">
+              <a:graphicData uri="http://schemas.openxmlformats.org/drawingml/2006/picture">
+                <pic:pic xmlns:pic="http://schemas.openxmlformats.org/drawingml/2006/picture">
+                  <pic:nvPicPr>
+                    <pic:cNvPr id="23" name="Imagen 23" descr="Texto&#10;&#10;Descripción generada automáticamente"/>
+                    <pic:cNvPicPr/>
+                  </pic:nvPicPr>
+                  <pic:blipFill>
+                    <a:blip r:embed="rId26"/>
+                    <a:stretch>
+                      <a:fillRect/>
+                    </a:stretch>
+                  </pic:blipFill>
+                  <pic:spPr>
+                    <a:xfrm>
+                      <a:off x="0" y="0"/>
+                      <a:ext cx="2381582" cy="752580"/>
+                    </a:xfrm>
+                    <a:prstGeom prst="rect">
+                      <a:avLst/>
+                    </a:prstGeom>
+                  </pic:spPr>
+                </pic:pic>
+              </a:graphicData>
+            </a:graphic>
+          </wp:inline>
+        </w:drawing>
+      </w:r>
+    </w:p>
+    <w:p>
+      <w:pPr>
+        <w:rPr>
+          <w:noProof/>
+        </w:rPr>
+      </w:pPr>
+      <w:r>
+        <w:rPr>
+          <w:noProof/>
+        </w:rPr>
+        <w:drawing>
+          <wp:inline distT="0" distB="0" distL="0" distR="0" wp14:anchorId="2CCBBD48" wp14:editId="5514F7D3">
+            <wp:extent cx="5400040" cy="2507615"/>
+            <wp:effectExtent l="0" t="0" r="0" b="6985"/>
+            <wp:docPr id="24" name="Imagen 24" descr="Interfaz de usuario gráfica, Aplicación, Tabla, Excel&#10;&#10;Descripción generada automáticamente"/>
+            <wp:cNvGraphicFramePr>
+              <a:graphicFrameLocks xmlns:a="http://schemas.openxmlformats.org/drawingml/2006/main" noChangeAspect="1"/>
+            </wp:cNvGraphicFramePr>
+            <a:graphic xmlns:a="http://schemas.openxmlformats.org/drawingml/2006/main">
+              <a:graphicData uri="http://schemas.openxmlformats.org/drawingml/2006/picture">
+                <pic:pic xmlns:pic="http://schemas.openxmlformats.org/drawingml/2006/picture">
+                  <pic:nvPicPr>
+                    <pic:cNvPr id="24" name="Imagen 24" descr="Interfaz de usuario gráfica, Aplicación, Tabla, Excel&#10;&#10;Descripción generada automáticamente"/>
+                    <pic:cNvPicPr/>
+                  </pic:nvPicPr>
+                  <pic:blipFill>
+                    <a:blip r:embed="rId27"/>
+                    <a:stretch>
+                      <a:fillRect/>
+                    </a:stretch>
+                  </pic:blipFill>
+                  <pic:spPr>
+                    <a:xfrm>
+                      <a:off x="0" y="0"/>
+                      <a:ext cx="5400040" cy="2507615"/>
+                    </a:xfrm>
+                    <a:prstGeom prst="rect">
+                      <a:avLst/>
+                    </a:prstGeom>
+                  </pic:spPr>
+                </pic:pic>
+              </a:graphicData>
+            </a:graphic>
+          </wp:inline>
+        </w:drawing>
+      </w:r>
     </w:p>
     <w:sectPr>
       <w:pgSz w:w="11906" w:h="16838"/>
@@ -569,13 +1833,13 @@
       </w:rPr>
     </w:lvl>
   </w:abstractNum>
-  <w:num w:numId="1">
+  <w:num w:numId="1" w16cid:durableId="1815366213">
     <w:abstractNumId w:val="0"/>
   </w:num>
-  <w:num w:numId="2">
+  <w:num w:numId="2" w16cid:durableId="1707297036">
     <w:abstractNumId w:val="2"/>
   </w:num>
-  <w:num w:numId="3">
+  <w:num w:numId="3" w16cid:durableId="1699427473">
     <w:abstractNumId w:val="1"/>
   </w:num>
 </w:numbering>

</xml_diff>